<commit_message>
docs: realizar avances en los casos de prueba de CU7 y CU8
</commit_message>
<xml_diff>
--- a/2. Etapa de elaboración/Iteración 2/Plan de pruebas/Analisis para la generacion de casos de prueba.docx
+++ b/2. Etapa de elaboración/Iteración 2/Plan de pruebas/Analisis para la generacion de casos de prueba.docx
@@ -4,7 +4,7 @@
   <w:body>
     <w:p>
       <w:pPr>
-        <w:pStyle w:val="Ttulo2"/>
+        <w:pStyle w:val="Ttulo1"/>
       </w:pPr>
       <w:r>
         <w:t>Caso de uso 1</w:t>
@@ -20,7 +20,7 @@
     </w:p>
     <w:p>
       <w:pPr>
-        <w:pStyle w:val="Ttulo2"/>
+        <w:pStyle w:val="Ttulo1"/>
       </w:pPr>
       <w:r>
         <w:lastRenderedPageBreak/>
@@ -148,15 +148,7 @@
           </w:tcPr>
           <w:p>
             <w:r>
-              <w:t xml:space="preserve">Otro </w:t>
-            </w:r>
-            <w:proofErr w:type="spellStart"/>
-            <w:r>
-              <w:t>patron</w:t>
-            </w:r>
-            <w:proofErr w:type="spellEnd"/>
-            <w:r>
-              <w:t>.</w:t>
+              <w:t>Otro patron.</w:t>
             </w:r>
           </w:p>
         </w:tc>
@@ -185,11 +177,9 @@
             <w:tcW w:w="2700" w:type="dxa"/>
           </w:tcPr>
           <w:p>
-            <w:proofErr w:type="spellStart"/>
             <w:r>
               <w:t>Nombre_usuario</w:t>
             </w:r>
-            <w:proofErr w:type="spellEnd"/>
           </w:p>
         </w:tc>
         <w:tc>
@@ -201,15 +191,7 @@
               <w:t>^</w:t>
             </w:r>
             <w:r>
-              <w:t>[a-</w:t>
-            </w:r>
-            <w:proofErr w:type="spellStart"/>
-            <w:r>
-              <w:t>zA</w:t>
-            </w:r>
-            <w:proofErr w:type="spellEnd"/>
-            <w:r>
-              <w:t>-Z</w:t>
+              <w:t>[a-zA-Z</w:t>
             </w:r>
             <w:proofErr w:type="gramStart"/>
             <w:r>
@@ -339,11 +321,9 @@
             <w:tcW w:w="2700" w:type="dxa"/>
           </w:tcPr>
           <w:p>
-            <w:proofErr w:type="spellStart"/>
             <w:r>
               <w:t>Nombre_perfil</w:t>
             </w:r>
-            <w:proofErr w:type="spellEnd"/>
           </w:p>
         </w:tc>
         <w:tc>
@@ -355,15 +335,7 @@
               <w:t>^</w:t>
             </w:r>
             <w:r>
-              <w:t>[a-</w:t>
-            </w:r>
-            <w:proofErr w:type="spellStart"/>
-            <w:r>
-              <w:t>zA</w:t>
-            </w:r>
-            <w:proofErr w:type="spellEnd"/>
-            <w:r>
-              <w:t>-Z</w:t>
+              <w:t>[a-zA-Z</w:t>
             </w:r>
             <w:proofErr w:type="gramStart"/>
             <w:r>
@@ -493,11 +465,9 @@
             <w:tcW w:w="2700" w:type="dxa"/>
           </w:tcPr>
           <w:p>
-            <w:proofErr w:type="spellStart"/>
             <w:r>
               <w:t>Nombre_permiso</w:t>
             </w:r>
-            <w:proofErr w:type="spellEnd"/>
           </w:p>
         </w:tc>
         <w:tc>
@@ -509,15 +479,7 @@
               <w:t>^</w:t>
             </w:r>
             <w:r>
-              <w:t>[a-</w:t>
-            </w:r>
-            <w:proofErr w:type="spellStart"/>
-            <w:r>
-              <w:t>zA</w:t>
-            </w:r>
-            <w:proofErr w:type="spellEnd"/>
-            <w:r>
-              <w:t>-Z</w:t>
+              <w:t>[a-zA-Z</w:t>
             </w:r>
             <w:proofErr w:type="gramStart"/>
             <w:r>
@@ -569,7 +531,7 @@
     </w:p>
     <w:p>
       <w:pPr>
-        <w:pStyle w:val="Ttulo2"/>
+        <w:pStyle w:val="Ttulo1"/>
       </w:pPr>
       <w:r>
         <w:lastRenderedPageBreak/>
@@ -668,14 +630,9 @@
             <w:tcW w:w="2700" w:type="dxa"/>
           </w:tcPr>
           <w:p>
-            <w:proofErr w:type="spellStart"/>
-            <w:r>
-              <w:t>Nombre_</w:t>
-            </w:r>
-            <w:r>
-              <w:t>proyecto</w:t>
-            </w:r>
-            <w:proofErr w:type="spellEnd"/>
+            <w:r>
+              <w:t>Nombre_proyecto</w:t>
+            </w:r>
           </w:p>
         </w:tc>
         <w:tc>
@@ -687,15 +644,7 @@
               <w:t>^</w:t>
             </w:r>
             <w:r>
-              <w:t>[a-</w:t>
-            </w:r>
-            <w:proofErr w:type="spellStart"/>
-            <w:r>
-              <w:t>zA</w:t>
-            </w:r>
-            <w:proofErr w:type="spellEnd"/>
-            <w:r>
-              <w:t>-Z</w:t>
+              <w:t>[a-zA-Z</w:t>
             </w:r>
             <w:proofErr w:type="gramStart"/>
             <w:r>
@@ -755,11 +704,9 @@
             <w:tcW w:w="2700" w:type="dxa"/>
           </w:tcPr>
           <w:p>
-            <w:proofErr w:type="spellStart"/>
             <w:r>
               <w:t>Descripcion_proyecto</w:t>
             </w:r>
-            <w:proofErr w:type="spellEnd"/>
           </w:p>
         </w:tc>
         <w:tc>
@@ -771,15 +718,7 @@
               <w:t>^</w:t>
             </w:r>
             <w:r>
-              <w:t>[a-</w:t>
-            </w:r>
-            <w:proofErr w:type="spellStart"/>
-            <w:r>
-              <w:t>zA</w:t>
-            </w:r>
-            <w:proofErr w:type="spellEnd"/>
-            <w:r>
-              <w:t>-Z</w:t>
+              <w:t>[a-zA-Z</w:t>
             </w:r>
             <w:proofErr w:type="gramStart"/>
             <w:r>
@@ -811,13 +750,7 @@
           </w:p>
           <w:p>
             <w:r>
-              <w:t xml:space="preserve">Cadenas de más de </w:t>
-            </w:r>
-            <w:r>
-              <w:t>255</w:t>
-            </w:r>
-            <w:r>
-              <w:t xml:space="preserve"> caracteres.</w:t>
+              <w:t>Cadenas de más de 255 caracteres.</w:t>
             </w:r>
           </w:p>
           <w:p>
@@ -906,11 +839,9 @@
             <w:tcW w:w="2700" w:type="dxa"/>
           </w:tcPr>
           <w:p>
-            <w:proofErr w:type="spellStart"/>
             <w:r>
               <w:t>Fecha_inicio</w:t>
             </w:r>
-            <w:proofErr w:type="spellEnd"/>
           </w:p>
         </w:tc>
         <w:tc>
@@ -958,11 +889,9 @@
             <w:tcW w:w="2700" w:type="dxa"/>
           </w:tcPr>
           <w:p>
-            <w:proofErr w:type="spellStart"/>
             <w:r>
               <w:t>Fecha_fin</w:t>
             </w:r>
-            <w:proofErr w:type="spellEnd"/>
           </w:p>
         </w:tc>
         <w:tc>
@@ -1080,14 +1009,9 @@
             <w:tcW w:w="2700" w:type="dxa"/>
           </w:tcPr>
           <w:p>
-            <w:proofErr w:type="spellStart"/>
-            <w:r>
-              <w:t>Nombre_</w:t>
-            </w:r>
-            <w:r>
-              <w:t>iteracion</w:t>
-            </w:r>
-            <w:proofErr w:type="spellEnd"/>
+            <w:r>
+              <w:t>Nombre_iteracion</w:t>
+            </w:r>
           </w:p>
         </w:tc>
         <w:tc>
@@ -1099,15 +1023,7 @@
               <w:t>^</w:t>
             </w:r>
             <w:r>
-              <w:t>[a-</w:t>
-            </w:r>
-            <w:proofErr w:type="spellStart"/>
-            <w:r>
-              <w:t>zA</w:t>
-            </w:r>
-            <w:proofErr w:type="spellEnd"/>
-            <w:r>
-              <w:t>-Z</w:t>
+              <w:t>[a-zA-Z</w:t>
             </w:r>
             <w:proofErr w:type="gramStart"/>
             <w:r>
@@ -1167,11 +1083,9 @@
             <w:tcW w:w="2700" w:type="dxa"/>
           </w:tcPr>
           <w:p>
-            <w:proofErr w:type="spellStart"/>
             <w:r>
               <w:t>Fecha_inicio</w:t>
             </w:r>
-            <w:proofErr w:type="spellEnd"/>
           </w:p>
         </w:tc>
         <w:tc>
@@ -1219,11 +1133,9 @@
             <w:tcW w:w="2700" w:type="dxa"/>
           </w:tcPr>
           <w:p>
-            <w:proofErr w:type="spellStart"/>
             <w:r>
               <w:t>Fecha_fin</w:t>
             </w:r>
-            <w:proofErr w:type="spellEnd"/>
           </w:p>
         </w:tc>
         <w:tc>
@@ -1263,7 +1175,7 @@
     </w:p>
     <w:p>
       <w:pPr>
-        <w:pStyle w:val="Ttulo2"/>
+        <w:pStyle w:val="Ttulo1"/>
       </w:pPr>
       <w:r>
         <w:lastRenderedPageBreak/>
@@ -1363,11 +1275,9 @@
             <w:tcW w:w="2700" w:type="dxa"/>
           </w:tcPr>
           <w:p>
-            <w:proofErr w:type="spellStart"/>
             <w:r>
               <w:t>Descripcion</w:t>
             </w:r>
-            <w:proofErr w:type="spellEnd"/>
           </w:p>
         </w:tc>
         <w:tc>
@@ -1381,15 +1291,7 @@
             </w:r>
             <w:proofErr w:type="gramEnd"/>
             <w:r>
-              <w:t>a-</w:t>
-            </w:r>
-            <w:proofErr w:type="spellStart"/>
-            <w:r>
-              <w:t>zA</w:t>
-            </w:r>
-            <w:proofErr w:type="spellEnd"/>
-            <w:r>
-              <w:t>-Z,\. ]+$</w:t>
+              <w:t>a-zA-Z,\. ]+$</w:t>
             </w:r>
           </w:p>
         </w:tc>
@@ -1439,11 +1341,9 @@
             <w:tcW w:w="2700" w:type="dxa"/>
           </w:tcPr>
           <w:p>
-            <w:proofErr w:type="spellStart"/>
             <w:r>
               <w:t>Fecha_creacion</w:t>
             </w:r>
-            <w:proofErr w:type="spellEnd"/>
           </w:p>
         </w:tc>
         <w:tc>
@@ -1496,11 +1396,9 @@
             <w:tcW w:w="2700" w:type="dxa"/>
           </w:tcPr>
           <w:p>
-            <w:proofErr w:type="spellStart"/>
             <w:r>
               <w:t>Categoria</w:t>
             </w:r>
-            <w:proofErr w:type="spellEnd"/>
           </w:p>
         </w:tc>
         <w:tc>
@@ -1512,15 +1410,7 @@
               <w:t>^</w:t>
             </w:r>
             <w:r>
-              <w:t>[a-</w:t>
-            </w:r>
-            <w:proofErr w:type="spellStart"/>
-            <w:r>
-              <w:t>zA</w:t>
-            </w:r>
-            <w:proofErr w:type="spellEnd"/>
-            <w:r>
-              <w:t>-Z</w:t>
+              <w:t>[a-zA-Z</w:t>
             </w:r>
             <w:proofErr w:type="gramStart"/>
             <w:r>
@@ -1563,6 +1453,1200 @@
       </w:tr>
     </w:tbl>
     <w:p/>
+    <w:p>
+      <w:pPr>
+        <w:pStyle w:val="Ttulo1"/>
+      </w:pPr>
+      <w:r>
+        <w:t>Caso de uso 5</w:t>
+      </w:r>
+    </w:p>
+    <w:p/>
+    <w:p>
+      <w:pPr>
+        <w:pStyle w:val="Ttulo1"/>
+      </w:pPr>
+      <w:r>
+        <w:t>Caso de uso 6</w:t>
+      </w:r>
+    </w:p>
+    <w:p/>
+    <w:p>
+      <w:pPr>
+        <w:pStyle w:val="Ttulo1"/>
+      </w:pPr>
+      <w:r>
+        <w:t>Caso de uso 7</w:t>
+      </w:r>
+    </w:p>
+    <w:p>
+      <w:r>
+        <w:t>Evaluación</w:t>
+      </w:r>
+    </w:p>
+    <w:tbl>
+      <w:tblPr>
+        <w:tblStyle w:val="Tablaconcuadrcula"/>
+        <w:tblW w:w="0" w:type="auto"/>
+        <w:tblLook w:val="04A0" w:firstRow="1" w:lastRow="0" w:firstColumn="1" w:lastColumn="0" w:noHBand="0" w:noVBand="1"/>
+      </w:tblPr>
+      <w:tblGrid>
+        <w:gridCol w:w="355"/>
+        <w:gridCol w:w="2700"/>
+        <w:gridCol w:w="2880"/>
+        <w:gridCol w:w="2559"/>
+      </w:tblGrid>
+      <w:tr>
+        <w:tc>
+          <w:tcPr>
+            <w:tcW w:w="355" w:type="dxa"/>
+            <w:shd w:val="clear" w:color="auto" w:fill="BFBFBF" w:themeFill="background1" w:themeFillShade="BF"/>
+          </w:tcPr>
+          <w:p/>
+        </w:tc>
+        <w:tc>
+          <w:tcPr>
+            <w:tcW w:w="2700" w:type="dxa"/>
+            <w:shd w:val="clear" w:color="auto" w:fill="BFBFBF" w:themeFill="background1" w:themeFillShade="BF"/>
+          </w:tcPr>
+          <w:p>
+            <w:pPr>
+              <w:jc w:val="center"/>
+            </w:pPr>
+            <w:r>
+              <w:t>Condición de entrada que se analiza</w:t>
+            </w:r>
+          </w:p>
+        </w:tc>
+        <w:tc>
+          <w:tcPr>
+            <w:tcW w:w="2880" w:type="dxa"/>
+            <w:shd w:val="clear" w:color="auto" w:fill="BFBFBF" w:themeFill="background1" w:themeFillShade="BF"/>
+          </w:tcPr>
+          <w:p>
+            <w:pPr>
+              <w:jc w:val="center"/>
+            </w:pPr>
+            <w:r>
+              <w:t>Clases válidas</w:t>
+            </w:r>
+          </w:p>
+        </w:tc>
+        <w:tc>
+          <w:tcPr>
+            <w:tcW w:w="2559" w:type="dxa"/>
+            <w:shd w:val="clear" w:color="auto" w:fill="BFBFBF" w:themeFill="background1" w:themeFillShade="BF"/>
+          </w:tcPr>
+          <w:p>
+            <w:pPr>
+              <w:jc w:val="center"/>
+            </w:pPr>
+            <w:r>
+              <w:t>Clases no validas que se generan para la condición</w:t>
+            </w:r>
+          </w:p>
+        </w:tc>
+      </w:tr>
+      <w:tr>
+        <w:tc>
+          <w:tcPr>
+            <w:tcW w:w="355" w:type="dxa"/>
+          </w:tcPr>
+          <w:p>
+            <w:pPr>
+              <w:rPr>
+                <w:rFonts w:cs="Arial"/>
+              </w:rPr>
+            </w:pPr>
+            <w:r>
+              <w:rPr>
+                <w:rFonts w:cs="Arial"/>
+              </w:rPr>
+              <w:t>1</w:t>
+            </w:r>
+          </w:p>
+        </w:tc>
+        <w:tc>
+          <w:tcPr>
+            <w:tcW w:w="2700" w:type="dxa"/>
+          </w:tcPr>
+          <w:p>
+            <w:r>
+              <w:t>Descripcion</w:t>
+            </w:r>
+          </w:p>
+        </w:tc>
+        <w:tc>
+          <w:tcPr>
+            <w:tcW w:w="2880" w:type="dxa"/>
+          </w:tcPr>
+          <w:p>
+            <w:proofErr w:type="gramStart"/>
+            <w:r>
+              <w:t>^[</w:t>
+            </w:r>
+            <w:proofErr w:type="gramEnd"/>
+            <w:r>
+              <w:t>a-zA-Z,\. ]+$</w:t>
+            </w:r>
+          </w:p>
+        </w:tc>
+        <w:tc>
+          <w:tcPr>
+            <w:tcW w:w="2559" w:type="dxa"/>
+          </w:tcPr>
+          <w:p>
+            <w:r>
+              <w:t xml:space="preserve">Cadenas que contengan números o caracteres especiales distintos de “,” y “.”. </w:t>
+            </w:r>
+          </w:p>
+          <w:p>
+            <w:r>
+              <w:t>Cadenas vacías.</w:t>
+            </w:r>
+          </w:p>
+        </w:tc>
+      </w:tr>
+      <w:tr>
+        <w:tc>
+          <w:tcPr>
+            <w:tcW w:w="355" w:type="dxa"/>
+          </w:tcPr>
+          <w:p>
+            <w:pPr>
+              <w:rPr>
+                <w:rFonts w:cs="Arial"/>
+              </w:rPr>
+            </w:pPr>
+            <w:r>
+              <w:rPr>
+                <w:rFonts w:cs="Arial"/>
+              </w:rPr>
+              <w:t>2</w:t>
+            </w:r>
+          </w:p>
+        </w:tc>
+        <w:tc>
+          <w:tcPr>
+            <w:tcW w:w="2700" w:type="dxa"/>
+          </w:tcPr>
+          <w:p>
+            <w:r>
+              <w:t>Fecha_creacion</w:t>
+            </w:r>
+          </w:p>
+        </w:tc>
+        <w:tc>
+          <w:tcPr>
+            <w:tcW w:w="2880" w:type="dxa"/>
+          </w:tcPr>
+          <w:p>
+            <w:r>
+              <w:t>DD/MM/AAAA</w:t>
+            </w:r>
+          </w:p>
+        </w:tc>
+        <w:tc>
+          <w:tcPr>
+            <w:tcW w:w="2559" w:type="dxa"/>
+          </w:tcPr>
+          <w:p>
+            <w:r>
+              <w:t>Otro formato.</w:t>
+            </w:r>
+          </w:p>
+          <w:p>
+            <w:r>
+              <w:lastRenderedPageBreak/>
+              <w:t>La fecha debe ser igual o anterior a la fecha actual.</w:t>
+            </w:r>
+          </w:p>
+        </w:tc>
+      </w:tr>
+      <w:tr>
+        <w:tc>
+          <w:tcPr>
+            <w:tcW w:w="355" w:type="dxa"/>
+          </w:tcPr>
+          <w:p>
+            <w:pPr>
+              <w:rPr>
+                <w:rFonts w:cs="Arial"/>
+              </w:rPr>
+            </w:pPr>
+            <w:r>
+              <w:rPr>
+                <w:rFonts w:cs="Arial"/>
+              </w:rPr>
+              <w:lastRenderedPageBreak/>
+              <w:t>3</w:t>
+            </w:r>
+          </w:p>
+        </w:tc>
+        <w:tc>
+          <w:tcPr>
+            <w:tcW w:w="2700" w:type="dxa"/>
+          </w:tcPr>
+          <w:p>
+            <w:r>
+              <w:t>Responsable</w:t>
+            </w:r>
+          </w:p>
+        </w:tc>
+        <w:tc>
+          <w:tcPr>
+            <w:tcW w:w="2880" w:type="dxa"/>
+          </w:tcPr>
+          <w:p>
+            <w:r>
+              <w:t>^</w:t>
+            </w:r>
+            <w:r>
+              <w:t>[a-zA-Z</w:t>
+            </w:r>
+            <w:proofErr w:type="gramStart"/>
+            <w:r>
+              <w:t>]</w:t>
+            </w:r>
+            <w:r>
+              <w:t>{</w:t>
+            </w:r>
+            <w:proofErr w:type="gramEnd"/>
+            <w:r>
+              <w:t>1,30}$</w:t>
+            </w:r>
+          </w:p>
+        </w:tc>
+        <w:tc>
+          <w:tcPr>
+            <w:tcW w:w="2559" w:type="dxa"/>
+          </w:tcPr>
+          <w:p>
+            <w:r>
+              <w:t xml:space="preserve">Cadenas que contengan números o caracteres especiales. </w:t>
+            </w:r>
+          </w:p>
+          <w:p>
+            <w:r>
+              <w:t>Cadenas de más de 30 caracteres.</w:t>
+            </w:r>
+          </w:p>
+          <w:p>
+            <w:r>
+              <w:t>Cadenas vacías.</w:t>
+            </w:r>
+          </w:p>
+          <w:p>
+            <w:r>
+              <w:t>Cadenas no incluidas dentro de las categorías aceptadas.</w:t>
+            </w:r>
+          </w:p>
+        </w:tc>
+      </w:tr>
+      <w:tr>
+        <w:tc>
+          <w:tcPr>
+            <w:tcW w:w="355" w:type="dxa"/>
+          </w:tcPr>
+          <w:p>
+            <w:pPr>
+              <w:rPr>
+                <w:rFonts w:cs="Arial"/>
+              </w:rPr>
+            </w:pPr>
+            <w:r>
+              <w:rPr>
+                <w:rFonts w:cs="Arial"/>
+              </w:rPr>
+              <w:t>4</w:t>
+            </w:r>
+          </w:p>
+        </w:tc>
+        <w:tc>
+          <w:tcPr>
+            <w:tcW w:w="2700" w:type="dxa"/>
+          </w:tcPr>
+          <w:p>
+            <w:r>
+              <w:t>Impacto</w:t>
+            </w:r>
+          </w:p>
+        </w:tc>
+        <w:tc>
+          <w:tcPr>
+            <w:tcW w:w="2880" w:type="dxa"/>
+          </w:tcPr>
+          <w:p>
+            <w:r>
+              <w:t>0&lt;impacto&lt;=10</w:t>
+            </w:r>
+          </w:p>
+        </w:tc>
+        <w:tc>
+          <w:tcPr>
+            <w:tcW w:w="2559" w:type="dxa"/>
+          </w:tcPr>
+          <w:p>
+            <w:r>
+              <w:t>Impacto&lt;=0, impacto&gt;10</w:t>
+            </w:r>
+          </w:p>
+        </w:tc>
+      </w:tr>
+      <w:tr>
+        <w:tc>
+          <w:tcPr>
+            <w:tcW w:w="355" w:type="dxa"/>
+          </w:tcPr>
+          <w:p>
+            <w:pPr>
+              <w:rPr>
+                <w:rFonts w:cs="Arial"/>
+              </w:rPr>
+            </w:pPr>
+            <w:r>
+              <w:rPr>
+                <w:rFonts w:cs="Arial"/>
+              </w:rPr>
+              <w:t>5</w:t>
+            </w:r>
+          </w:p>
+        </w:tc>
+        <w:tc>
+          <w:tcPr>
+            <w:tcW w:w="2700" w:type="dxa"/>
+          </w:tcPr>
+          <w:p>
+            <w:r>
+              <w:t>Probabilidad</w:t>
+            </w:r>
+          </w:p>
+        </w:tc>
+        <w:tc>
+          <w:tcPr>
+            <w:tcW w:w="2880" w:type="dxa"/>
+          </w:tcPr>
+          <w:p>
+            <w:r>
+              <w:t>0&lt;probabilidad&lt;=10</w:t>
+            </w:r>
+          </w:p>
+        </w:tc>
+        <w:tc>
+          <w:tcPr>
+            <w:tcW w:w="2559" w:type="dxa"/>
+          </w:tcPr>
+          <w:p>
+            <w:r>
+              <w:t>Probabilidad&lt;=0, probabilidad&gt;10</w:t>
+            </w:r>
+          </w:p>
+        </w:tc>
+      </w:tr>
+    </w:tbl>
+    <w:p/>
+    <w:p>
+      <w:pPr>
+        <w:pStyle w:val="Ttulo1"/>
+      </w:pPr>
+      <w:r>
+        <w:t>Caso de uso 8</w:t>
+      </w:r>
+    </w:p>
+    <w:p>
+      <w:r>
+        <w:t>PlanRiesgo</w:t>
+      </w:r>
+    </w:p>
+    <w:tbl>
+      <w:tblPr>
+        <w:tblStyle w:val="Tablaconcuadrcula"/>
+        <w:tblW w:w="0" w:type="auto"/>
+        <w:tblLook w:val="04A0" w:firstRow="1" w:lastRow="0" w:firstColumn="1" w:lastColumn="0" w:noHBand="0" w:noVBand="1"/>
+      </w:tblPr>
+      <w:tblGrid>
+        <w:gridCol w:w="355"/>
+        <w:gridCol w:w="2700"/>
+        <w:gridCol w:w="2880"/>
+        <w:gridCol w:w="2559"/>
+      </w:tblGrid>
+      <w:tr>
+        <w:tc>
+          <w:tcPr>
+            <w:tcW w:w="355" w:type="dxa"/>
+            <w:shd w:val="clear" w:color="auto" w:fill="BFBFBF" w:themeFill="background1" w:themeFillShade="BF"/>
+          </w:tcPr>
+          <w:p/>
+        </w:tc>
+        <w:tc>
+          <w:tcPr>
+            <w:tcW w:w="2700" w:type="dxa"/>
+            <w:shd w:val="clear" w:color="auto" w:fill="BFBFBF" w:themeFill="background1" w:themeFillShade="BF"/>
+          </w:tcPr>
+          <w:p>
+            <w:pPr>
+              <w:jc w:val="center"/>
+            </w:pPr>
+            <w:r>
+              <w:t>Condición de entrada que se analiza</w:t>
+            </w:r>
+          </w:p>
+        </w:tc>
+        <w:tc>
+          <w:tcPr>
+            <w:tcW w:w="2880" w:type="dxa"/>
+            <w:shd w:val="clear" w:color="auto" w:fill="BFBFBF" w:themeFill="background1" w:themeFillShade="BF"/>
+          </w:tcPr>
+          <w:p>
+            <w:pPr>
+              <w:jc w:val="center"/>
+            </w:pPr>
+            <w:r>
+              <w:t>Clases válidas</w:t>
+            </w:r>
+          </w:p>
+        </w:tc>
+        <w:tc>
+          <w:tcPr>
+            <w:tcW w:w="2559" w:type="dxa"/>
+            <w:shd w:val="clear" w:color="auto" w:fill="BFBFBF" w:themeFill="background1" w:themeFillShade="BF"/>
+          </w:tcPr>
+          <w:p>
+            <w:pPr>
+              <w:jc w:val="center"/>
+            </w:pPr>
+            <w:r>
+              <w:t>Clases no validas que se generan para la condición</w:t>
+            </w:r>
+          </w:p>
+        </w:tc>
+      </w:tr>
+      <w:tr>
+        <w:tc>
+          <w:tcPr>
+            <w:tcW w:w="355" w:type="dxa"/>
+          </w:tcPr>
+          <w:p>
+            <w:pPr>
+              <w:rPr>
+                <w:rFonts w:cs="Arial"/>
+              </w:rPr>
+            </w:pPr>
+          </w:p>
+        </w:tc>
+        <w:tc>
+          <w:tcPr>
+            <w:tcW w:w="2700" w:type="dxa"/>
+          </w:tcPr>
+          <w:p>
+            <w:r>
+              <w:t>Nombre</w:t>
+            </w:r>
+          </w:p>
+        </w:tc>
+        <w:tc>
+          <w:tcPr>
+            <w:tcW w:w="2880" w:type="dxa"/>
+          </w:tcPr>
+          <w:p>
+            <w:r>
+              <w:t>^</w:t>
+            </w:r>
+            <w:r>
+              <w:t>[a-zA-Z</w:t>
+            </w:r>
+            <w:proofErr w:type="gramStart"/>
+            <w:r>
+              <w:t>]</w:t>
+            </w:r>
+            <w:r>
+              <w:t>{</w:t>
+            </w:r>
+            <w:proofErr w:type="gramEnd"/>
+            <w:r>
+              <w:t>1,30}$</w:t>
+            </w:r>
+          </w:p>
+        </w:tc>
+        <w:tc>
+          <w:tcPr>
+            <w:tcW w:w="2559" w:type="dxa"/>
+          </w:tcPr>
+          <w:p>
+            <w:r>
+              <w:t xml:space="preserve">Cadenas que contengan números o caracteres especiales. </w:t>
+            </w:r>
+          </w:p>
+          <w:p>
+            <w:r>
+              <w:t>Cadenas de más de 30 caracteres.</w:t>
+            </w:r>
+          </w:p>
+          <w:p>
+            <w:r>
+              <w:t>Cadenas vacías.</w:t>
+            </w:r>
+          </w:p>
+        </w:tc>
+      </w:tr>
+      <w:tr>
+        <w:tc>
+          <w:tcPr>
+            <w:tcW w:w="355" w:type="dxa"/>
+          </w:tcPr>
+          <w:p>
+            <w:pPr>
+              <w:rPr>
+                <w:rFonts w:cs="Arial"/>
+              </w:rPr>
+            </w:pPr>
+            <w:r>
+              <w:rPr>
+                <w:rFonts w:cs="Arial"/>
+              </w:rPr>
+              <w:t>1</w:t>
+            </w:r>
+          </w:p>
+        </w:tc>
+        <w:tc>
+          <w:tcPr>
+            <w:tcW w:w="2700" w:type="dxa"/>
+          </w:tcPr>
+          <w:p>
+            <w:r>
+              <w:t>Descripcion</w:t>
+            </w:r>
+          </w:p>
+        </w:tc>
+        <w:tc>
+          <w:tcPr>
+            <w:tcW w:w="2880" w:type="dxa"/>
+          </w:tcPr>
+          <w:p>
+            <w:proofErr w:type="gramStart"/>
+            <w:r>
+              <w:t>^[</w:t>
+            </w:r>
+            <w:proofErr w:type="gramEnd"/>
+            <w:r>
+              <w:t>a-zA-Z,\. ]+$</w:t>
+            </w:r>
+          </w:p>
+        </w:tc>
+        <w:tc>
+          <w:tcPr>
+            <w:tcW w:w="2559" w:type="dxa"/>
+          </w:tcPr>
+          <w:p>
+            <w:r>
+              <w:t xml:space="preserve">Cadenas que contengan números o caracteres especiales distintos de “,” y “.”. </w:t>
+            </w:r>
+          </w:p>
+          <w:p>
+            <w:r>
+              <w:t>Cadenas vacías.</w:t>
+            </w:r>
+          </w:p>
+        </w:tc>
+      </w:tr>
+      <w:tr>
+        <w:tc>
+          <w:tcPr>
+            <w:tcW w:w="355" w:type="dxa"/>
+          </w:tcPr>
+          <w:p>
+            <w:pPr>
+              <w:rPr>
+                <w:rFonts w:cs="Arial"/>
+              </w:rPr>
+            </w:pPr>
+            <w:r>
+              <w:rPr>
+                <w:rFonts w:cs="Arial"/>
+              </w:rPr>
+              <w:t>2</w:t>
+            </w:r>
+          </w:p>
+        </w:tc>
+        <w:tc>
+          <w:tcPr>
+            <w:tcW w:w="2700" w:type="dxa"/>
+          </w:tcPr>
+          <w:p>
+            <w:r>
+              <w:t>Fecha_creacion</w:t>
+            </w:r>
+          </w:p>
+        </w:tc>
+        <w:tc>
+          <w:tcPr>
+            <w:tcW w:w="2880" w:type="dxa"/>
+          </w:tcPr>
+          <w:p>
+            <w:r>
+              <w:t>DD/MM/AAAA</w:t>
+            </w:r>
+          </w:p>
+        </w:tc>
+        <w:tc>
+          <w:tcPr>
+            <w:tcW w:w="2559" w:type="dxa"/>
+          </w:tcPr>
+          <w:p>
+            <w:r>
+              <w:t>Otro formato.</w:t>
+            </w:r>
+          </w:p>
+          <w:p>
+            <w:r>
+              <w:t>La fecha debe ser igual o anterior a la fecha actual.</w:t>
+            </w:r>
+          </w:p>
+        </w:tc>
+      </w:tr>
+      <w:tr>
+        <w:tc>
+          <w:tcPr>
+            <w:tcW w:w="355" w:type="dxa"/>
+          </w:tcPr>
+          <w:p>
+            <w:pPr>
+              <w:rPr>
+                <w:rFonts w:cs="Arial"/>
+              </w:rPr>
+            </w:pPr>
+            <w:r>
+              <w:rPr>
+                <w:rFonts w:cs="Arial"/>
+              </w:rPr>
+              <w:t>3</w:t>
+            </w:r>
+          </w:p>
+        </w:tc>
+        <w:tc>
+          <w:tcPr>
+            <w:tcW w:w="2700" w:type="dxa"/>
+          </w:tcPr>
+          <w:p/>
+        </w:tc>
+        <w:tc>
+          <w:tcPr>
+            <w:tcW w:w="2880" w:type="dxa"/>
+          </w:tcPr>
+          <w:p/>
+        </w:tc>
+        <w:tc>
+          <w:tcPr>
+            <w:tcW w:w="2559" w:type="dxa"/>
+          </w:tcPr>
+          <w:p/>
+        </w:tc>
+      </w:tr>
+      <w:tr>
+        <w:tc>
+          <w:tcPr>
+            <w:tcW w:w="355" w:type="dxa"/>
+          </w:tcPr>
+          <w:p>
+            <w:pPr>
+              <w:rPr>
+                <w:rFonts w:cs="Arial"/>
+              </w:rPr>
+            </w:pPr>
+            <w:r>
+              <w:rPr>
+                <w:rFonts w:cs="Arial"/>
+              </w:rPr>
+              <w:t>4</w:t>
+            </w:r>
+          </w:p>
+        </w:tc>
+        <w:tc>
+          <w:tcPr>
+            <w:tcW w:w="2700" w:type="dxa"/>
+          </w:tcPr>
+          <w:p/>
+        </w:tc>
+        <w:tc>
+          <w:tcPr>
+            <w:tcW w:w="2880" w:type="dxa"/>
+          </w:tcPr>
+          <w:p/>
+        </w:tc>
+        <w:tc>
+          <w:tcPr>
+            <w:tcW w:w="2559" w:type="dxa"/>
+          </w:tcPr>
+          <w:p/>
+        </w:tc>
+      </w:tr>
+      <w:tr>
+        <w:tc>
+          <w:tcPr>
+            <w:tcW w:w="355" w:type="dxa"/>
+          </w:tcPr>
+          <w:p>
+            <w:pPr>
+              <w:rPr>
+                <w:rFonts w:cs="Arial"/>
+              </w:rPr>
+            </w:pPr>
+            <w:r>
+              <w:rPr>
+                <w:rFonts w:cs="Arial"/>
+              </w:rPr>
+              <w:t>5</w:t>
+            </w:r>
+          </w:p>
+        </w:tc>
+        <w:tc>
+          <w:tcPr>
+            <w:tcW w:w="2700" w:type="dxa"/>
+          </w:tcPr>
+          <w:p/>
+        </w:tc>
+        <w:tc>
+          <w:tcPr>
+            <w:tcW w:w="2880" w:type="dxa"/>
+          </w:tcPr>
+          <w:p/>
+        </w:tc>
+        <w:tc>
+          <w:tcPr>
+            <w:tcW w:w="2559" w:type="dxa"/>
+          </w:tcPr>
+          <w:p/>
+        </w:tc>
+      </w:tr>
+    </w:tbl>
+    <w:p/>
+    <w:p>
+      <w:r>
+        <w:t>Tarea</w:t>
+      </w:r>
+    </w:p>
+    <w:tbl>
+      <w:tblPr>
+        <w:tblStyle w:val="Tablaconcuadrcula"/>
+        <w:tblW w:w="0" w:type="auto"/>
+        <w:tblLook w:val="04A0" w:firstRow="1" w:lastRow="0" w:firstColumn="1" w:lastColumn="0" w:noHBand="0" w:noVBand="1"/>
+      </w:tblPr>
+      <w:tblGrid>
+        <w:gridCol w:w="355"/>
+        <w:gridCol w:w="2700"/>
+        <w:gridCol w:w="2880"/>
+        <w:gridCol w:w="2559"/>
+      </w:tblGrid>
+      <w:tr>
+        <w:tc>
+          <w:tcPr>
+            <w:tcW w:w="355" w:type="dxa"/>
+            <w:shd w:val="clear" w:color="auto" w:fill="BFBFBF" w:themeFill="background1" w:themeFillShade="BF"/>
+          </w:tcPr>
+          <w:p/>
+        </w:tc>
+        <w:tc>
+          <w:tcPr>
+            <w:tcW w:w="2700" w:type="dxa"/>
+            <w:shd w:val="clear" w:color="auto" w:fill="BFBFBF" w:themeFill="background1" w:themeFillShade="BF"/>
+          </w:tcPr>
+          <w:p>
+            <w:pPr>
+              <w:jc w:val="center"/>
+            </w:pPr>
+            <w:r>
+              <w:t>Condición de entrada que se analiza</w:t>
+            </w:r>
+          </w:p>
+        </w:tc>
+        <w:tc>
+          <w:tcPr>
+            <w:tcW w:w="2880" w:type="dxa"/>
+            <w:shd w:val="clear" w:color="auto" w:fill="BFBFBF" w:themeFill="background1" w:themeFillShade="BF"/>
+          </w:tcPr>
+          <w:p>
+            <w:pPr>
+              <w:jc w:val="center"/>
+            </w:pPr>
+            <w:r>
+              <w:t>Clases válidas</w:t>
+            </w:r>
+          </w:p>
+        </w:tc>
+        <w:tc>
+          <w:tcPr>
+            <w:tcW w:w="2559" w:type="dxa"/>
+            <w:shd w:val="clear" w:color="auto" w:fill="BFBFBF" w:themeFill="background1" w:themeFillShade="BF"/>
+          </w:tcPr>
+          <w:p>
+            <w:pPr>
+              <w:jc w:val="center"/>
+            </w:pPr>
+            <w:r>
+              <w:t>Clases no validas que se generan para la condición</w:t>
+            </w:r>
+          </w:p>
+        </w:tc>
+      </w:tr>
+      <w:tr>
+        <w:tc>
+          <w:tcPr>
+            <w:tcW w:w="355" w:type="dxa"/>
+          </w:tcPr>
+          <w:p>
+            <w:pPr>
+              <w:rPr>
+                <w:rFonts w:cs="Arial"/>
+              </w:rPr>
+            </w:pPr>
+            <w:r>
+              <w:rPr>
+                <w:rFonts w:cs="Arial"/>
+              </w:rPr>
+              <w:t>1</w:t>
+            </w:r>
+          </w:p>
+        </w:tc>
+        <w:tc>
+          <w:tcPr>
+            <w:tcW w:w="2700" w:type="dxa"/>
+          </w:tcPr>
+          <w:p>
+            <w:r>
+              <w:t>Descripcion</w:t>
+            </w:r>
+          </w:p>
+        </w:tc>
+        <w:tc>
+          <w:tcPr>
+            <w:tcW w:w="2880" w:type="dxa"/>
+          </w:tcPr>
+          <w:p>
+            <w:proofErr w:type="gramStart"/>
+            <w:r>
+              <w:t>^[</w:t>
+            </w:r>
+            <w:proofErr w:type="gramEnd"/>
+            <w:r>
+              <w:t>a-zA-Z,\. ]+$</w:t>
+            </w:r>
+          </w:p>
+        </w:tc>
+        <w:tc>
+          <w:tcPr>
+            <w:tcW w:w="2559" w:type="dxa"/>
+          </w:tcPr>
+          <w:p>
+            <w:r>
+              <w:t xml:space="preserve">Cadenas que contengan números o caracteres especiales distintos de “,” y “.”. </w:t>
+            </w:r>
+          </w:p>
+          <w:p>
+            <w:r>
+              <w:t>Cadenas vacías.</w:t>
+            </w:r>
+          </w:p>
+        </w:tc>
+      </w:tr>
+      <w:tr>
+        <w:tc>
+          <w:tcPr>
+            <w:tcW w:w="355" w:type="dxa"/>
+          </w:tcPr>
+          <w:p>
+            <w:pPr>
+              <w:rPr>
+                <w:rFonts w:cs="Arial"/>
+              </w:rPr>
+            </w:pPr>
+            <w:r>
+              <w:rPr>
+                <w:rFonts w:cs="Arial"/>
+              </w:rPr>
+              <w:t>2</w:t>
+            </w:r>
+          </w:p>
+        </w:tc>
+        <w:tc>
+          <w:tcPr>
+            <w:tcW w:w="2700" w:type="dxa"/>
+          </w:tcPr>
+          <w:p>
+            <w:r>
+              <w:t>Fecha_</w:t>
+            </w:r>
+            <w:r>
+              <w:t>inicio</w:t>
+            </w:r>
+          </w:p>
+        </w:tc>
+        <w:tc>
+          <w:tcPr>
+            <w:tcW w:w="2880" w:type="dxa"/>
+          </w:tcPr>
+          <w:p>
+            <w:r>
+              <w:t>DD/MM/AAAA</w:t>
+            </w:r>
+          </w:p>
+        </w:tc>
+        <w:tc>
+          <w:tcPr>
+            <w:tcW w:w="2559" w:type="dxa"/>
+          </w:tcPr>
+          <w:p>
+            <w:r>
+              <w:t>Otro formato.</w:t>
+            </w:r>
+          </w:p>
+          <w:p>
+            <w:r>
+              <w:t>Debe ser menor a la fecha fin</w:t>
+            </w:r>
+          </w:p>
+        </w:tc>
+      </w:tr>
+      <w:tr>
+        <w:tc>
+          <w:tcPr>
+            <w:tcW w:w="355" w:type="dxa"/>
+          </w:tcPr>
+          <w:p>
+            <w:pPr>
+              <w:rPr>
+                <w:rFonts w:cs="Arial"/>
+              </w:rPr>
+            </w:pPr>
+          </w:p>
+        </w:tc>
+        <w:tc>
+          <w:tcPr>
+            <w:tcW w:w="2700" w:type="dxa"/>
+          </w:tcPr>
+          <w:p>
+            <w:r>
+              <w:t>Fecha_fin</w:t>
+            </w:r>
+          </w:p>
+        </w:tc>
+        <w:tc>
+          <w:tcPr>
+            <w:tcW w:w="2880" w:type="dxa"/>
+          </w:tcPr>
+          <w:p>
+            <w:r>
+              <w:t>DD/MM/AAAA</w:t>
+            </w:r>
+          </w:p>
+        </w:tc>
+        <w:tc>
+          <w:tcPr>
+            <w:tcW w:w="2559" w:type="dxa"/>
+          </w:tcPr>
+          <w:p>
+            <w:r>
+              <w:t>Otro formato.</w:t>
+            </w:r>
+          </w:p>
+          <w:p>
+            <w:r>
+              <w:t>Debe ser mayor a la fecha de inicio.</w:t>
+            </w:r>
+          </w:p>
+        </w:tc>
+      </w:tr>
+      <w:tr>
+        <w:tc>
+          <w:tcPr>
+            <w:tcW w:w="355" w:type="dxa"/>
+          </w:tcPr>
+          <w:p>
+            <w:pPr>
+              <w:rPr>
+                <w:rFonts w:cs="Arial"/>
+              </w:rPr>
+            </w:pPr>
+            <w:r>
+              <w:rPr>
+                <w:rFonts w:cs="Arial"/>
+              </w:rPr>
+              <w:t>3</w:t>
+            </w:r>
+          </w:p>
+        </w:tc>
+        <w:tc>
+          <w:tcPr>
+            <w:tcW w:w="2700" w:type="dxa"/>
+          </w:tcPr>
+          <w:p>
+            <w:r>
+              <w:t>Responsable</w:t>
+            </w:r>
+          </w:p>
+        </w:tc>
+        <w:tc>
+          <w:tcPr>
+            <w:tcW w:w="2880" w:type="dxa"/>
+          </w:tcPr>
+          <w:p>
+            <w:r>
+              <w:t>^</w:t>
+            </w:r>
+            <w:r>
+              <w:t>[a-zA-Z</w:t>
+            </w:r>
+            <w:proofErr w:type="gramStart"/>
+            <w:r>
+              <w:t>]</w:t>
+            </w:r>
+            <w:r>
+              <w:t>{</w:t>
+            </w:r>
+            <w:proofErr w:type="gramEnd"/>
+            <w:r>
+              <w:t>1,30}$</w:t>
+            </w:r>
+          </w:p>
+        </w:tc>
+        <w:tc>
+          <w:tcPr>
+            <w:tcW w:w="2559" w:type="dxa"/>
+          </w:tcPr>
+          <w:p>
+            <w:r>
+              <w:t xml:space="preserve">Cadenas que contengan números o caracteres especiales. </w:t>
+            </w:r>
+          </w:p>
+          <w:p>
+            <w:r>
+              <w:t>Cadenas de más de 30 caracteres.</w:t>
+            </w:r>
+          </w:p>
+          <w:p>
+            <w:r>
+              <w:t>Cadenas vacías.</w:t>
+            </w:r>
+          </w:p>
+          <w:p>
+            <w:r>
+              <w:t>Cadenas no incluidas dentro de las categorías aceptadas.</w:t>
+            </w:r>
+          </w:p>
+        </w:tc>
+      </w:tr>
+      <w:tr>
+        <w:tc>
+          <w:tcPr>
+            <w:tcW w:w="355" w:type="dxa"/>
+          </w:tcPr>
+          <w:p>
+            <w:pPr>
+              <w:rPr>
+                <w:rFonts w:cs="Arial"/>
+              </w:rPr>
+            </w:pPr>
+            <w:r>
+              <w:rPr>
+                <w:rFonts w:cs="Arial"/>
+              </w:rPr>
+              <w:t>4</w:t>
+            </w:r>
+          </w:p>
+        </w:tc>
+        <w:tc>
+          <w:tcPr>
+            <w:tcW w:w="2700" w:type="dxa"/>
+          </w:tcPr>
+          <w:p/>
+        </w:tc>
+        <w:tc>
+          <w:tcPr>
+            <w:tcW w:w="2880" w:type="dxa"/>
+          </w:tcPr>
+          <w:p/>
+        </w:tc>
+        <w:tc>
+          <w:tcPr>
+            <w:tcW w:w="2559" w:type="dxa"/>
+          </w:tcPr>
+          <w:p/>
+        </w:tc>
+      </w:tr>
+      <w:tr>
+        <w:tc>
+          <w:tcPr>
+            <w:tcW w:w="355" w:type="dxa"/>
+          </w:tcPr>
+          <w:p>
+            <w:pPr>
+              <w:rPr>
+                <w:rFonts w:cs="Arial"/>
+              </w:rPr>
+            </w:pPr>
+            <w:r>
+              <w:rPr>
+                <w:rFonts w:cs="Arial"/>
+              </w:rPr>
+              <w:t>5</w:t>
+            </w:r>
+          </w:p>
+        </w:tc>
+        <w:tc>
+          <w:tcPr>
+            <w:tcW w:w="2700" w:type="dxa"/>
+          </w:tcPr>
+          <w:p/>
+        </w:tc>
+        <w:tc>
+          <w:tcPr>
+            <w:tcW w:w="2880" w:type="dxa"/>
+          </w:tcPr>
+          <w:p/>
+        </w:tc>
+        <w:tc>
+          <w:tcPr>
+            <w:tcW w:w="2559" w:type="dxa"/>
+          </w:tcPr>
+          <w:p/>
+        </w:tc>
+      </w:tr>
+    </w:tbl>
+    <w:p/>
+    <w:p>
+      <w:pPr>
+        <w:pStyle w:val="Ttulo1"/>
+      </w:pPr>
+      <w:r>
+        <w:t>Caso de uso 9</w:t>
+      </w:r>
+    </w:p>
+    <w:p/>
+    <w:p>
+      <w:pPr>
+        <w:pStyle w:val="Ttulo1"/>
+      </w:pPr>
+      <w:r>
+        <w:t>Caso de uso 10</w:t>
+      </w:r>
+    </w:p>
+    <w:p/>
+    <w:p>
+      <w:pPr>
+        <w:pStyle w:val="Ttulo1"/>
+      </w:pPr>
+      <w:r>
+        <w:t>Caso de uso 11</w:t>
+      </w:r>
+    </w:p>
+    <w:p/>
+    <w:p>
+      <w:pPr>
+        <w:pStyle w:val="Ttulo1"/>
+      </w:pPr>
+      <w:r>
+        <w:t>Caso de uso 12</w:t>
+      </w:r>
+    </w:p>
     <w:p/>
     <w:sectPr>
       <w:pgSz w:w="11906" w:h="16838"/>
@@ -2021,6 +3105,7 @@
   <w:style w:type="character" w:default="1" w:styleId="Fuentedeprrafopredeter">
     <w:name w:val="Default Paragraph Font"/>
     <w:uiPriority w:val="1"/>
+    <w:semiHidden/>
     <w:unhideWhenUsed/>
   </w:style>
   <w:style w:type="table" w:default="1" w:styleId="Tablanormal">
@@ -2385,4 +3470,16 @@
     </a:ext>
   </a:extLst>
 </a:theme>
+</file>
+
+<file path=customXml/item1.xml><?xml version="1.0" encoding="utf-8"?>
+<b:Sources xmlns:b="http://schemas.openxmlformats.org/officeDocument/2006/bibliography" xmlns="http://schemas.openxmlformats.org/officeDocument/2006/bibliography" SelectedStyle="\APASixthEditionOfficeOnline.xsl" StyleName="APA" Version="6"/>
+</file>
+
+<file path=customXml/itemProps1.xml><?xml version="1.0" encoding="utf-8"?>
+<ds:datastoreItem xmlns:ds="http://schemas.openxmlformats.org/officeDocument/2006/customXml" ds:itemID="{1CFBBEEC-9C1B-41E4-ADB4-B2D4EDC373F8}">
+  <ds:schemaRefs>
+    <ds:schemaRef ds:uri="http://schemas.openxmlformats.org/officeDocument/2006/bibliography"/>
+  </ds:schemaRefs>
+</ds:datastoreItem>
 </file>
</xml_diff>